<commit_message>
Should I use a HashMap for my Spots!?
</commit_message>
<xml_diff>
--- a/Contract/Import_Export.docx
+++ b/Contract/Import_Export.docx
@@ -12,128 +12,156 @@
       </w:r>
     </w:p>
     <w:p>
+      <w:r>
+        <w:t>COMMENT = #</w:t>
+      </w:r>
+      <w:r>
+        <w:tab/>
+      </w:r>
+      <w:r>
+        <w:tab/>
+      </w:r>
+      <w:r>
+        <w:tab/>
+      </w:r>
+      <w:r>
+        <w:tab/>
+      </w:r>
+      <w:r>
+        <w:tab/>
+      </w:r>
+      <w:r>
+        <w:tab/>
+      </w:r>
+      <w:r>
+        <w:tab/>
+        <w:t>#</w:t>
+      </w:r>
+      <w:r>
+        <w:t>Ignore</w:t>
+      </w:r>
+    </w:p>
+    <w:p>
+      <w:r>
+        <w:t xml:space="preserve">TEXTURE = </w:t>
+      </w:r>
+      <w:proofErr w:type="gramStart"/>
+      <w:r>
+        <w:t>@V:</w:t>
+      </w:r>
+      <w:proofErr w:type="gramEnd"/>
+      <w:r>
+        <w:t xml:space="preserve">&lt;value&gt; P:&lt;Path&gt; </w:t>
+      </w:r>
+      <w:r>
+        <w:t xml:space="preserve">     </w:t>
+      </w:r>
+      <w:r>
+        <w:tab/>
+      </w:r>
+      <w:r>
+        <w:tab/>
+      </w:r>
+      <w:r>
+        <w:tab/>
+      </w:r>
+      <w:r>
+        <w:tab/>
+      </w:r>
+      <w:r>
+        <w:t>#Must be in the class Folder!</w:t>
+      </w:r>
+    </w:p>
+    <w:p>
+      <w:r>
+        <w:t xml:space="preserve">MAP </w:t>
+      </w:r>
+      <w:r>
+        <w:t xml:space="preserve"> </w:t>
+      </w:r>
+      <w:r>
+        <w:t>=  ?</w:t>
+      </w:r>
+      <w:r>
+        <w:t xml:space="preserve">S:&lt;x&gt;:&lt;y&gt; P:&lt;x&gt;:&lt;y&gt; </w:t>
+      </w:r>
+      <w:r>
+        <w:t>V:&lt;value&gt; W&lt;walkable&gt; [H:&lt;height&gt;]</w:t>
+      </w:r>
+      <w:r>
+        <w:t xml:space="preserve"> </w:t>
+      </w:r>
+      <w:r>
+        <w:tab/>
+        <w:t>#Uses a default Spot</w:t>
+      </w:r>
+    </w:p>
+    <w:p>
+      <w:r>
+        <w:t>SPOT =  $P:&lt;x&gt;</w:t>
+      </w:r>
+      <w:r>
+        <w:t>:</w:t>
+      </w:r>
+      <w:r>
+        <w:t>&lt;y&gt; V:&lt;</w:t>
+      </w:r>
       <w:bookmarkStart w:id="0" w:name="_GoBack"/>
       <w:bookmarkEnd w:id="0"/>
       <w:r>
-        <w:t>COMMENT = #</w:t>
-      </w:r>
-      <w:r>
-        <w:tab/>
-      </w:r>
-      <w:r>
-        <w:tab/>
-      </w:r>
-      <w:r>
-        <w:tab/>
-      </w:r>
-      <w:r>
-        <w:tab/>
-      </w:r>
-      <w:r>
-        <w:tab/>
-      </w:r>
-      <w:r>
-        <w:tab/>
-      </w:r>
-      <w:r>
-        <w:tab/>
-        <w:t>#</w:t>
-      </w:r>
-      <w:r>
-        <w:t>Ignore</w:t>
+        <w:t>value&gt; W&lt;walkable&gt; [H:&lt;height&gt;]</w:t>
+      </w:r>
+      <w:r>
+        <w:tab/>
+        <w:t>#If walkable is false:</w:t>
+      </w:r>
+      <w:r>
+        <w:t xml:space="preserve"> </w:t>
+      </w:r>
+      <w:r>
+        <w:t xml:space="preserve"> no height needed!</w:t>
+      </w:r>
+      <w:r>
+        <w:t xml:space="preserve"> </w:t>
       </w:r>
     </w:p>
     <w:p>
       <w:r>
-        <w:t xml:space="preserve">TEXTURE = </w:t>
+        <w:t xml:space="preserve">EVENT </w:t>
       </w:r>
       <w:proofErr w:type="gramStart"/>
       <w:r>
-        <w:t>@V:</w:t>
-      </w:r>
-      <w:proofErr w:type="gramEnd"/>
-      <w:r>
-        <w:t xml:space="preserve">&lt;value&gt; P:&lt;Path&gt; </w:t>
-      </w:r>
-      <w:r>
-        <w:t xml:space="preserve">     </w:t>
-      </w:r>
-      <w:r>
-        <w:tab/>
-      </w:r>
-      <w:r>
-        <w:tab/>
-      </w:r>
-      <w:r>
-        <w:tab/>
-      </w:r>
-      <w:r>
-        <w:tab/>
-      </w:r>
-      <w:r>
-        <w:t>#Must be in the class Folder!</w:t>
-      </w:r>
-    </w:p>
-    <w:p>
-      <w:r>
-        <w:t xml:space="preserve">MAP </w:t>
-      </w:r>
-      <w:proofErr w:type="gramStart"/>
-      <w:r>
-        <w:t>=  ?</w:t>
+        <w:t>=  !</w:t>
       </w:r>
       <w:proofErr w:type="gramEnd"/>
     </w:p>
     <w:p>
       <w:r>
-        <w:t xml:space="preserve">SPOT </w:t>
-      </w:r>
-      <w:proofErr w:type="gramStart"/>
-      <w:r>
-        <w:t>=  $</w:t>
-      </w:r>
-      <w:proofErr w:type="gramEnd"/>
-      <w:r>
-        <w:t>P:&lt;x&gt;&lt;y&gt; V:&lt;value&gt; W&lt;walkable&gt; [H:&lt;height&gt;]</w:t>
-      </w:r>
-      <w:r>
-        <w:tab/>
-        <w:t>#If walkable is false:</w:t>
-      </w:r>
-      <w:r>
-        <w:t xml:space="preserve"> </w:t>
-      </w:r>
-      <w:r>
-        <w:t xml:space="preserve"> no height needed!</w:t>
-      </w:r>
-      <w:r>
-        <w:t xml:space="preserve"> </w:t>
+        <w:t>ENEMIE = %</w:t>
       </w:r>
     </w:p>
     <w:p>
       <w:r>
-        <w:t xml:space="preserve">EVENT </w:t>
+        <w:t xml:space="preserve">ITEM </w:t>
       </w:r>
       <w:proofErr w:type="gramStart"/>
       <w:r>
-        <w:t>=  !</w:t>
+        <w:t>=  ^</w:t>
       </w:r>
       <w:proofErr w:type="gramEnd"/>
     </w:p>
     <w:p>
       <w:r>
-        <w:t>ENEMIE = %</w:t>
-      </w:r>
-    </w:p>
-    <w:p>
-      <w:r>
-        <w:t xml:space="preserve">ITEM </w:t>
+        <w:t>0 = false</w:t>
       </w:r>
       <w:proofErr w:type="gramStart"/>
       <w:r>
-        <w:t>=  ^</w:t>
+        <w:t>,  1</w:t>
       </w:r>
       <w:proofErr w:type="gramEnd"/>
+      <w:r>
+        <w:t xml:space="preserve"> = true</w:t>
+      </w:r>
     </w:p>
     <w:sectPr>
       <w:pgSz w:w="12240" w:h="15840"/>

</xml_diff>

<commit_message>
GroupLayout doesn't support Serilization!!!!! :-1:
</commit_message>
<xml_diff>
--- a/Contract/Import_Export.docx
+++ b/Contract/Import_Export.docx
@@ -74,6 +74,47 @@
     </w:p>
     <w:p>
       <w:r>
+        <w:t>PLAYER = |PLAYER|</w:t>
+      </w:r>
+      <w:r>
+        <w:tab/>
+      </w:r>
+      <w:r>
+        <w:tab/>
+      </w:r>
+      <w:r>
+        <w:tab/>
+      </w:r>
+      <w:r>
+        <w:tab/>
+      </w:r>
+      <w:r>
+        <w:tab/>
+      </w:r>
+      <w:r>
+        <w:tab/>
+        <w:t>#Set this for costume players</w:t>
+      </w:r>
+    </w:p>
+    <w:p>
+      <w:pPr>
+        <w:rPr>
+          <w:b/>
+          <w:i/>
+          <w:u w:val="single"/>
+        </w:rPr>
+      </w:pPr>
+      <w:r>
+        <w:rPr>
+          <w:b/>
+          <w:i/>
+          <w:u w:val="single"/>
+        </w:rPr>
+        <w:t>Player: must be before Map!</w:t>
+      </w:r>
+    </w:p>
+    <w:p>
+      <w:r>
         <w:t xml:space="preserve">MAP </w:t>
       </w:r>
       <w:r>
@@ -94,6 +135,23 @@
       </w:r>
     </w:p>
     <w:p>
+      <w:pPr>
+        <w:rPr>
+          <w:b/>
+          <w:i/>
+          <w:u w:val="single"/>
+        </w:rPr>
+      </w:pPr>
+      <w:r>
+        <w:rPr>
+          <w:b/>
+          <w:i/>
+          <w:u w:val="single"/>
+        </w:rPr>
+        <w:t>Map: set &lt;x&gt; and &lt;y&gt; to “-1” when you use a costume player!</w:t>
+      </w:r>
+    </w:p>
+    <w:p>
       <w:r>
         <w:t xml:space="preserve">MAP   = </w:t>
       </w:r>
@@ -275,13 +333,7 @@
       </w:r>
       <w:proofErr w:type="gramEnd"/>
       <w:r>
-        <w:t xml:space="preserve">&lt;value&gt; P:&lt;path&gt;                 #The Path for the </w:t>
-      </w:r>
-      <w:r>
-        <w:t>Enemy</w:t>
-      </w:r>
-      <w:r>
-        <w:t xml:space="preserve"> File </w:t>
+        <w:t xml:space="preserve">&lt;value&gt; P:&lt;path&gt;                 #The Path for the Enemy File </w:t>
       </w:r>
     </w:p>
     <w:p>
@@ -320,6 +372,7 @@
       </w:r>
     </w:p>
     <w:p>
+      <w:bookmarkStart w:id="0" w:name="_GoBack"/>
       <w:r>
         <w:t>ENEMIE = %</w:t>
       </w:r>
@@ -332,6 +385,7 @@
         <w:t>&lt;x&gt;:&lt;y&gt; S:&lt;path&gt;</w:t>
       </w:r>
     </w:p>
+    <w:bookmarkEnd w:id="0"/>
     <w:p>
       <w:r>
         <w:t xml:space="preserve">ITEM </w:t>
@@ -342,12 +396,7 @@
       </w:r>
       <w:proofErr w:type="gramEnd"/>
       <w:r>
-        <w:t>P:&lt;x&gt;:&lt;y&gt; V:&lt;value&gt; S</w:t>
-      </w:r>
-      <w:bookmarkStart w:id="0" w:name="_GoBack"/>
-      <w:bookmarkEnd w:id="0"/>
-      <w:r>
-        <w:t>:&lt;path&gt;                 #The Path for the Enemy File</w:t>
+        <w:t>P:&lt;x&gt;:&lt;y&gt; V:&lt;value&gt; S:&lt;path&gt;                 #The Path for the Enemy File</w:t>
       </w:r>
     </w:p>
     <w:p>
@@ -373,47 +422,87 @@
       </w:r>
       <w:proofErr w:type="gramEnd"/>
       <w:r>
-        <w:t xml:space="preserve">&lt;value&gt; P:&lt;path&gt;                 #The Path for the </w:t>
-      </w:r>
-      <w:r>
-        <w:t>Item</w:t>
-      </w:r>
-      <w:r>
-        <w:t xml:space="preserve"> File</w:t>
-      </w:r>
-    </w:p>
-    <w:p>
-      <w:r>
+        <w:t>&lt;value&gt; P:&lt;path&gt;                 #The Path for the Item File</w:t>
+      </w:r>
+    </w:p>
+    <w:p>
+      <w:pPr>
+        <w:rPr>
+          <w:b/>
+          <w:i/>
+          <w:u w:val="single"/>
+        </w:rPr>
+      </w:pPr>
+      <w:r>
+        <w:rPr>
+          <w:b/>
+          <w:i/>
+          <w:u w:val="single"/>
+        </w:rPr>
         <w:t>0 = false</w:t>
       </w:r>
       <w:proofErr w:type="gramStart"/>
       <w:r>
+        <w:rPr>
+          <w:b/>
+          <w:i/>
+          <w:u w:val="single"/>
+        </w:rPr>
         <w:t>,  1</w:t>
       </w:r>
       <w:proofErr w:type="gramEnd"/>
       <w:r>
+        <w:rPr>
+          <w:b/>
+          <w:i/>
+          <w:u w:val="single"/>
+        </w:rPr>
         <w:t xml:space="preserve"> = true</w:t>
       </w:r>
     </w:p>
     <w:p>
-      <w:r>
-        <w:t xml:space="preserve">Type: </w:t>
-      </w:r>
-      <w:r>
-        <w:t>TELEPORT = 0, TEXT = 1, HEAL = 2, ITEM = 3, SPAWN = 4</w:t>
-      </w:r>
-    </w:p>
-    <w:p>
+      <w:pPr>
+        <w:rPr>
+          <w:b/>
+          <w:i/>
+          <w:u w:val="single"/>
+        </w:rPr>
+      </w:pPr>
+      <w:r>
+        <w:rPr>
+          <w:b/>
+          <w:i/>
+          <w:u w:val="single"/>
+        </w:rPr>
+        <w:lastRenderedPageBreak/>
+        <w:t>Type: TELEPORT = 0, TEXT = 1, HEAL = 2, ITEM = 3, SPAWN = 4</w:t>
+      </w:r>
+    </w:p>
+    <w:p>
+      <w:pPr>
+        <w:rPr>
+          <w:b/>
+          <w:i/>
+          <w:u w:val="single"/>
+        </w:rPr>
+      </w:pPr>
       <w:proofErr w:type="spellStart"/>
       <w:r>
+        <w:rPr>
+          <w:b/>
+          <w:i/>
+          <w:u w:val="single"/>
+        </w:rPr>
         <w:t>Enemie</w:t>
       </w:r>
       <w:proofErr w:type="spellEnd"/>
       <w:r>
-        <w:t xml:space="preserve">: </w:t>
-      </w:r>
-      <w:r>
-        <w:t>RANDOMMOVE = 0, WALLMOVE = 1</w:t>
+        <w:rPr>
+          <w:b/>
+          <w:i/>
+          <w:u w:val="single"/>
+        </w:rPr>
+        <w:t>: RANDOMMOVE = 0, WALLMOVE = 1</w:t>
       </w:r>
     </w:p>
     <w:sectPr>

</xml_diff>